<commit_message>
Dodane metode koje su falile u PaymentController Dodan PaymentType EP
</commit_message>
<xml_diff>
--- a/Backend/MicoservicePayments/NWT-OnGoingDocument.docx
+++ b/Backend/MicoservicePayments/NWT-OnGoingDocument.docx
@@ -713,6 +713,244 @@
       </w:r>
     </w:p>
     <w:p>
+      <w:r>
+        <w:lastRenderedPageBreak/>
+        <w:t xml:space="preserve">Insert u bazu ili POST metoda izgleda ovako </w:t>
+      </w:r>
+    </w:p>
+    <w:p>
+      <w:r>
+        <w:rPr>
+          <w:noProof/>
+        </w:rPr>
+        <w:drawing>
+          <wp:inline distT="0" distB="0" distL="0" distR="0" wp14:anchorId="35F42D71" wp14:editId="794EFCEA">
+            <wp:extent cx="5943600" cy="2613660"/>
+            <wp:effectExtent l="0" t="0" r="0" b="0"/>
+            <wp:docPr id="6" name="Picture 6"/>
+            <wp:cNvGraphicFramePr>
+              <a:graphicFrameLocks xmlns:a="http://schemas.openxmlformats.org/drawingml/2006/main" noChangeAspect="1"/>
+            </wp:cNvGraphicFramePr>
+            <a:graphic xmlns:a="http://schemas.openxmlformats.org/drawingml/2006/main">
+              <a:graphicData uri="http://schemas.openxmlformats.org/drawingml/2006/picture">
+                <pic:pic xmlns:pic="http://schemas.openxmlformats.org/drawingml/2006/picture">
+                  <pic:nvPicPr>
+                    <pic:cNvPr id="1" name=""/>
+                    <pic:cNvPicPr/>
+                  </pic:nvPicPr>
+                  <pic:blipFill>
+                    <a:blip r:embed="rId10"/>
+                    <a:stretch>
+                      <a:fillRect/>
+                    </a:stretch>
+                  </pic:blipFill>
+                  <pic:spPr>
+                    <a:xfrm>
+                      <a:off x="0" y="0"/>
+                      <a:ext cx="5943600" cy="2613660"/>
+                    </a:xfrm>
+                    <a:prstGeom prst="rect">
+                      <a:avLst/>
+                    </a:prstGeom>
+                  </pic:spPr>
+                </pic:pic>
+              </a:graphicData>
+            </a:graphic>
+          </wp:inline>
+        </w:drawing>
+      </w:r>
+    </w:p>
+    <w:p>
+      <w:r>
+        <w:t>Nakon toga GET svih naloga:</w:t>
+      </w:r>
+    </w:p>
+    <w:p>
+      <w:r>
+        <w:rPr>
+          <w:noProof/>
+        </w:rPr>
+        <w:drawing>
+          <wp:inline distT="0" distB="0" distL="0" distR="0" wp14:anchorId="53F5DA4D" wp14:editId="15D5DEFD">
+            <wp:extent cx="5943600" cy="3289300"/>
+            <wp:effectExtent l="0" t="0" r="0" b="6350"/>
+            <wp:docPr id="7" name="Picture 7"/>
+            <wp:cNvGraphicFramePr>
+              <a:graphicFrameLocks xmlns:a="http://schemas.openxmlformats.org/drawingml/2006/main" noChangeAspect="1"/>
+            </wp:cNvGraphicFramePr>
+            <a:graphic xmlns:a="http://schemas.openxmlformats.org/drawingml/2006/main">
+              <a:graphicData uri="http://schemas.openxmlformats.org/drawingml/2006/picture">
+                <pic:pic xmlns:pic="http://schemas.openxmlformats.org/drawingml/2006/picture">
+                  <pic:nvPicPr>
+                    <pic:cNvPr id="1" name=""/>
+                    <pic:cNvPicPr/>
+                  </pic:nvPicPr>
+                  <pic:blipFill>
+                    <a:blip r:embed="rId11"/>
+                    <a:stretch>
+                      <a:fillRect/>
+                    </a:stretch>
+                  </pic:blipFill>
+                  <pic:spPr>
+                    <a:xfrm>
+                      <a:off x="0" y="0"/>
+                      <a:ext cx="5943600" cy="3289300"/>
+                    </a:xfrm>
+                    <a:prstGeom prst="rect">
+                      <a:avLst/>
+                    </a:prstGeom>
+                  </pic:spPr>
+                </pic:pic>
+              </a:graphicData>
+            </a:graphic>
+          </wp:inline>
+        </w:drawing>
+      </w:r>
+    </w:p>
+    <w:p/>
+    <w:p>
+      <w:r>
+        <w:t>Dobavljanje naloga po ID:</w:t>
+      </w:r>
+    </w:p>
+    <w:p>
+      <w:r>
+        <w:rPr>
+          <w:noProof/>
+        </w:rPr>
+        <w:lastRenderedPageBreak/>
+        <w:drawing>
+          <wp:inline distT="0" distB="0" distL="0" distR="0" wp14:anchorId="59AB33FF" wp14:editId="1595A181">
+            <wp:extent cx="5943600" cy="2049145"/>
+            <wp:effectExtent l="0" t="0" r="0" b="8255"/>
+            <wp:docPr id="8" name="Picture 8"/>
+            <wp:cNvGraphicFramePr>
+              <a:graphicFrameLocks xmlns:a="http://schemas.openxmlformats.org/drawingml/2006/main" noChangeAspect="1"/>
+            </wp:cNvGraphicFramePr>
+            <a:graphic xmlns:a="http://schemas.openxmlformats.org/drawingml/2006/main">
+              <a:graphicData uri="http://schemas.openxmlformats.org/drawingml/2006/picture">
+                <pic:pic xmlns:pic="http://schemas.openxmlformats.org/drawingml/2006/picture">
+                  <pic:nvPicPr>
+                    <pic:cNvPr id="1" name=""/>
+                    <pic:cNvPicPr/>
+                  </pic:nvPicPr>
+                  <pic:blipFill>
+                    <a:blip r:embed="rId12"/>
+                    <a:stretch>
+                      <a:fillRect/>
+                    </a:stretch>
+                  </pic:blipFill>
+                  <pic:spPr>
+                    <a:xfrm>
+                      <a:off x="0" y="0"/>
+                      <a:ext cx="5943600" cy="2049145"/>
+                    </a:xfrm>
+                    <a:prstGeom prst="rect">
+                      <a:avLst/>
+                    </a:prstGeom>
+                  </pic:spPr>
+                </pic:pic>
+              </a:graphicData>
+            </a:graphic>
+          </wp:inline>
+        </w:drawing>
+      </w:r>
+    </w:p>
+    <w:p>
+      <w:r>
+        <w:t>PUT metoda:</w:t>
+      </w:r>
+    </w:p>
+    <w:p>
+      <w:r>
+        <w:rPr>
+          <w:noProof/>
+        </w:rPr>
+        <w:drawing>
+          <wp:inline distT="0" distB="0" distL="0" distR="0" wp14:anchorId="77A94777" wp14:editId="2F6B6962">
+            <wp:extent cx="5943600" cy="3023235"/>
+            <wp:effectExtent l="0" t="0" r="0" b="5715"/>
+            <wp:docPr id="9" name="Picture 9"/>
+            <wp:cNvGraphicFramePr>
+              <a:graphicFrameLocks xmlns:a="http://schemas.openxmlformats.org/drawingml/2006/main" noChangeAspect="1"/>
+            </wp:cNvGraphicFramePr>
+            <a:graphic xmlns:a="http://schemas.openxmlformats.org/drawingml/2006/main">
+              <a:graphicData uri="http://schemas.openxmlformats.org/drawingml/2006/picture">
+                <pic:pic xmlns:pic="http://schemas.openxmlformats.org/drawingml/2006/picture">
+                  <pic:nvPicPr>
+                    <pic:cNvPr id="1" name=""/>
+                    <pic:cNvPicPr/>
+                  </pic:nvPicPr>
+                  <pic:blipFill>
+                    <a:blip r:embed="rId13"/>
+                    <a:stretch>
+                      <a:fillRect/>
+                    </a:stretch>
+                  </pic:blipFill>
+                  <pic:spPr>
+                    <a:xfrm>
+                      <a:off x="0" y="0"/>
+                      <a:ext cx="5943600" cy="3023235"/>
+                    </a:xfrm>
+                    <a:prstGeom prst="rect">
+                      <a:avLst/>
+                    </a:prstGeom>
+                  </pic:spPr>
+                </pic:pic>
+              </a:graphicData>
+            </a:graphic>
+          </wp:inline>
+        </w:drawing>
+      </w:r>
+    </w:p>
+    <w:p/>
+    <w:p>
+      <w:r>
+        <w:t>DELete metoda:</w:t>
+      </w:r>
+    </w:p>
+    <w:p>
+      <w:r>
+        <w:rPr>
+          <w:noProof/>
+        </w:rPr>
+        <w:lastRenderedPageBreak/>
+        <w:drawing>
+          <wp:inline distT="0" distB="0" distL="0" distR="0" wp14:anchorId="56094458" wp14:editId="5E359614">
+            <wp:extent cx="5943600" cy="3021965"/>
+            <wp:effectExtent l="0" t="0" r="0" b="6985"/>
+            <wp:docPr id="10" name="Picture 10"/>
+            <wp:cNvGraphicFramePr>
+              <a:graphicFrameLocks xmlns:a="http://schemas.openxmlformats.org/drawingml/2006/main" noChangeAspect="1"/>
+            </wp:cNvGraphicFramePr>
+            <a:graphic xmlns:a="http://schemas.openxmlformats.org/drawingml/2006/main">
+              <a:graphicData uri="http://schemas.openxmlformats.org/drawingml/2006/picture">
+                <pic:pic xmlns:pic="http://schemas.openxmlformats.org/drawingml/2006/picture">
+                  <pic:nvPicPr>
+                    <pic:cNvPr id="1" name=""/>
+                    <pic:cNvPicPr/>
+                  </pic:nvPicPr>
+                  <pic:blipFill>
+                    <a:blip r:embed="rId14"/>
+                    <a:stretch>
+                      <a:fillRect/>
+                    </a:stretch>
+                  </pic:blipFill>
+                  <pic:spPr>
+                    <a:xfrm>
+                      <a:off x="0" y="0"/>
+                      <a:ext cx="5943600" cy="3021965"/>
+                    </a:xfrm>
+                    <a:prstGeom prst="rect">
+                      <a:avLst/>
+                    </a:prstGeom>
+                  </pic:spPr>
+                </pic:pic>
+              </a:graphicData>
+            </a:graphic>
+          </wp:inline>
+        </w:drawing>
+      </w:r>
       <w:bookmarkStart w:id="0" w:name="_GoBack"/>
       <w:bookmarkEnd w:id="0"/>
     </w:p>

</xml_diff>